<commit_message>
completed the Shopping List app &&  refactofed some of the code in my personal Class applicatin
Made the Stock Data class leaner by segretaging the HTTP Client portion into it's own class.  Started to add transitions to the Stock Market Heat Map.
</commit_message>
<xml_diff>
--- a/Angular_Projects/Stonk-Pit-App/ProjectOverview.20220425.docx
+++ b/Angular_Projects/Stonk-Pit-App/ProjectOverview.20220425.docx
@@ -87,10 +87,7 @@
         </w:numPr>
       </w:pPr>
       <w:r>
-        <w:t>S</w:t>
-      </w:r>
-      <w:r>
-        <w:t>ee a random thought of the day</w:t>
+        <w:t>See a random thought of the day</w:t>
       </w:r>
     </w:p>
     <w:p>
@@ -453,13 +450,7 @@
         <w:t>2 Services</w:t>
       </w:r>
       <w:r>
-        <w:t xml:space="preserve"> (</w:t>
-      </w:r>
-      <w:r>
-        <w:t>Using Subject/Next to expose data, not EventEmitters</w:t>
-      </w:r>
-      <w:r>
-        <w:t>)</w:t>
+        <w:t xml:space="preserve"> (Using Subject/Next to expose data, not EventEmitters)</w:t>
       </w:r>
     </w:p>
     <w:p>
@@ -605,10 +596,7 @@
         </w:numPr>
       </w:pPr>
       <w:r>
-        <w:t>Transforming</w:t>
-      </w:r>
-      <w:r>
-        <w:t xml:space="preserve"> the returned API data to a Class</w:t>
+        <w:t>Transforming the returned API data to a Class</w:t>
       </w:r>
     </w:p>
     <w:p>
@@ -653,10 +641,7 @@
         </w:numPr>
       </w:pPr>
       <w:r>
-        <w:t>The cards change order based on the % gai</w:t>
-      </w:r>
-      <w:r>
-        <w:t>ns</w:t>
+        <w:t>The cards change order based on the % gains</w:t>
       </w:r>
     </w:p>
     <w:p>
@@ -782,10 +767,7 @@
         </w:numPr>
       </w:pPr>
       <w:r>
-        <w:t>Complete</w:t>
-      </w:r>
-      <w:r>
-        <w:t xml:space="preserve"> the My-Stocks component</w:t>
+        <w:t>Complete the My-Stocks component</w:t>
       </w:r>
     </w:p>
     <w:p>
@@ -797,10 +779,7 @@
         </w:numPr>
       </w:pPr>
       <w:r>
-        <w:t xml:space="preserve">Lock down navigation to not allow manually typing in the </w:t>
-      </w:r>
-      <w:r>
-        <w:t>URL</w:t>
+        <w:t>Lock down navigation to not allow manually typing in the URL</w:t>
       </w:r>
     </w:p>
     <w:p>
@@ -812,10 +791,7 @@
         </w:numPr>
       </w:pPr>
       <w:r>
-        <w:t>Play around with the CSS and colors</w:t>
-      </w:r>
-      <w:r>
-        <w:t xml:space="preserve"> and improve the look-and-feel</w:t>
+        <w:t>Play around with the CSS and colors and improve the look-and-feel</w:t>
       </w:r>
     </w:p>
     <w:p>
@@ -883,7 +859,7 @@
           <w:b/>
           <w:bCs/>
         </w:rPr>
-        <w:t>Gamification</w:t>
+        <w:t>Transitions and user experience</w:t>
       </w:r>
     </w:p>
     <w:p>
@@ -1020,6 +996,7 @@
           <w:dataBinding w:prefixMappings="xmlns:ns0='http://purl.org/dc/elements/1.1/' xmlns:ns1='http://schemas.openxmlformats.org/package/2006/metadata/core-properties' " w:xpath="/ns1:coreProperties[1]/ns0:creator[1]" w:storeItemID="{6C3C8BC8-F283-45AE-878A-BAB7291924A1}"/>
           <w:text/>
         </w:sdtPr>
+        <w:sdtEndPr/>
         <w:sdtContent>
           <w:tc>
             <w:tcPr>
@@ -2104,6 +2081,7 @@
     <w:lsdException w:name="HTML Sample" w:semiHidden="1" w:unhideWhenUsed="1"/>
     <w:lsdException w:name="HTML Typewriter" w:semiHidden="1" w:unhideWhenUsed="1"/>
     <w:lsdException w:name="HTML Variable" w:semiHidden="1" w:unhideWhenUsed="1"/>
+    <w:lsdException w:name="Normal Table" w:semiHidden="1" w:unhideWhenUsed="1"/>
     <w:lsdException w:name="annotation subject" w:semiHidden="1" w:unhideWhenUsed="1"/>
     <w:lsdException w:name="No List" w:semiHidden="1" w:unhideWhenUsed="1"/>
     <w:lsdException w:name="Outline List 1" w:semiHidden="1" w:unhideWhenUsed="1"/>
@@ -2150,8 +2128,10 @@
     <w:lsdException w:name="Table Subtle 2" w:semiHidden="1" w:unhideWhenUsed="1"/>
     <w:lsdException w:name="Table Web 1" w:semiHidden="1" w:unhideWhenUsed="1"/>
     <w:lsdException w:name="Table Web 2" w:semiHidden="1" w:unhideWhenUsed="1"/>
+    <w:lsdException w:name="Table Web 3" w:semiHidden="1" w:unhideWhenUsed="1"/>
     <w:lsdException w:name="Balloon Text" w:semiHidden="1" w:unhideWhenUsed="1"/>
     <w:lsdException w:name="Table Grid" w:uiPriority="39"/>
+    <w:lsdException w:name="Table Theme" w:semiHidden="1" w:unhideWhenUsed="1"/>
     <w:lsdException w:name="Placeholder Text" w:semiHidden="1"/>
     <w:lsdException w:name="No Spacing" w:uiPriority="1" w:qFormat="1"/>
     <w:lsdException w:name="Light Shading" w:uiPriority="60"/>
@@ -2636,19 +2616,19 @@
 
 <file path=word/glossary/fontTable.xml><?xml version="1.0" encoding="utf-8"?>
 <w:fonts xmlns:mc="http://schemas.openxmlformats.org/markup-compatibility/2006" xmlns:r="http://schemas.openxmlformats.org/officeDocument/2006/relationships" xmlns:w="http://schemas.openxmlformats.org/wordprocessingml/2006/main" xmlns:w14="http://schemas.microsoft.com/office/word/2010/wordml" xmlns:w15="http://schemas.microsoft.com/office/word/2012/wordml" xmlns:w16cex="http://schemas.microsoft.com/office/word/2018/wordml/cex" xmlns:w16cid="http://schemas.microsoft.com/office/word/2016/wordml/cid" xmlns:w16="http://schemas.microsoft.com/office/word/2018/wordml" xmlns:w16sdtdh="http://schemas.microsoft.com/office/word/2020/wordml/sdtdatahash" xmlns:w16se="http://schemas.microsoft.com/office/word/2015/wordml/symex" mc:Ignorable="w14 w15 w16se w16cid w16 w16cex w16sdtdh">
+  <w:font w:name="Calibri">
+    <w:panose1 w:val="020F0502020204030204"/>
+    <w:charset w:val="00"/>
+    <w:family w:val="swiss"/>
+    <w:pitch w:val="variable"/>
+    <w:sig w:usb0="E4002EFF" w:usb1="C000247B" w:usb2="00000009" w:usb3="00000000" w:csb0="000001FF" w:csb1="00000000"/>
+  </w:font>
   <w:font w:name="Times New Roman">
     <w:panose1 w:val="02020603050405020304"/>
     <w:charset w:val="00"/>
     <w:family w:val="roman"/>
     <w:pitch w:val="variable"/>
     <w:sig w:usb0="E0002EFF" w:usb1="C000785B" w:usb2="00000009" w:usb3="00000000" w:csb0="000001FF" w:csb1="00000000"/>
-  </w:font>
-  <w:font w:name="Calibri">
-    <w:panose1 w:val="020F0502020204030204"/>
-    <w:charset w:val="00"/>
-    <w:family w:val="swiss"/>
-    <w:pitch w:val="variable"/>
-    <w:sig w:usb0="E4002EFF" w:usb1="C000247B" w:usb2="00000009" w:usb3="00000000" w:csb0="000001FF" w:csb1="00000000"/>
   </w:font>
   <w:font w:name="Calibri Light">
     <w:panose1 w:val="020F0302020204030204"/>
@@ -2676,6 +2656,8 @@
   </w:compat>
   <w:rsids>
     <w:rsidRoot w:val="00532A27"/>
+    <w:rsid w:val="001D6993"/>
+    <w:rsid w:val="00465D75"/>
     <w:rsid w:val="00532A27"/>
     <w:rsid w:val="00732727"/>
   </w:rsids>

</xml_diff>